<commit_message>
first html file created
</commit_message>
<xml_diff>
--- a/CMPE314-ProjectTeamsForm.docx
+++ b/CMPE314-ProjectTeamsForm.docx
@@ -318,7 +318,6 @@
     <w:p>
       <w:pPr>
         <w:rPr>
-          <w:b/>
           <w:sz w:val="28"/>
         </w:rPr>
       </w:pPr>
@@ -366,6 +365,7 @@
     <w:p>
       <w:pPr>
         <w:rPr>
+          <w:b/>
           <w:sz w:val="28"/>
         </w:rPr>
       </w:pPr>
@@ -374,14 +374,61 @@
           <w:b/>
           <w:sz w:val="28"/>
         </w:rPr>
-        <w:t xml:space="preserve">Project </w:t>
-      </w:r>
-      <w:r>
-        <w:rPr>
-          <w:b/>
-          <w:sz w:val="28"/>
-        </w:rPr>
-        <w:t>Topic</w:t>
+        <w:t>AGILE METHODOLOGY</w:t>
+      </w:r>
+      <w:r>
+        <w:rPr>
+          <w:b/>
+          <w:sz w:val="28"/>
+        </w:rPr>
+        <w:t>:</w:t>
+      </w:r>
+      <w:r>
+        <w:rPr>
+          <w:b/>
+          <w:sz w:val="28"/>
+        </w:rPr>
+        <w:t xml:space="preserve"> </w:t>
+      </w:r>
+      <w:r>
+        <w:rPr>
+          <w:sz w:val="28"/>
+        </w:rPr>
+        <w:t>…………</w:t>
+      </w:r>
+      <w:r>
+        <w:rPr>
+          <w:b/>
+          <w:color w:val="002060"/>
+          <w:sz w:val="28"/>
+        </w:rPr>
+        <w:t>Kanban</w:t>
+      </w:r>
+      <w:r>
+        <w:rPr>
+          <w:sz w:val="28"/>
+        </w:rPr>
+        <w:t>………………………………………</w:t>
+      </w:r>
+      <w:r>
+        <w:rPr>
+          <w:sz w:val="28"/>
+        </w:rPr>
+        <w:t>……………….</w:t>
+      </w:r>
+    </w:p>
+    <w:p>
+      <w:pPr>
+        <w:rPr>
+          <w:sz w:val="28"/>
+        </w:rPr>
+      </w:pPr>
+      <w:r>
+        <w:rPr>
+          <w:b/>
+          <w:sz w:val="28"/>
+        </w:rPr>
+        <w:t>PROJECT TOPIC</w:t>
       </w:r>
       <w:r>
         <w:rPr>
@@ -666,7 +713,6 @@
     </w:p>
     <w:p/>
     <w:p/>
-    <w:p/>
     <w:p>
       <w:r>
         <w:t>Project Member#</w:t>
@@ -825,14 +871,14 @@
           <w:b/>
           <w:color w:val="002060"/>
         </w:rPr>
-        <w:t xml:space="preserve"> I will also be responsible for ensuring that our team makes proper use of the AGILE Methodology that we have chosen to employ. We decided to use the Crystal Software Development Method because it is the most suitable to the task we have been given and the size of our team.</w:t>
-      </w:r>
-    </w:p>
+        <w:t xml:space="preserve"> I will also be responsible for ensuring that our team makes proper use of the AGILE Methodology that we have chosen to employ. </w:t>
+      </w:r>
+    </w:p>
+    <w:p/>
+    <w:p/>
     <w:p>
       <w:bookmarkStart w:id="0" w:name="_GoBack"/>
       <w:bookmarkEnd w:id="0"/>
-    </w:p>
-    <w:p>
       <w:r>
         <w:t>Project Member#</w:t>
       </w:r>

</xml_diff>